<commit_message>
Documento con URL del repositorio de IONIC
</commit_message>
<xml_diff>
--- a/Documento.docx
+++ b/Documento.docx
@@ -1,10 +1,10 @@
 
 <file path=word/document.xml><?xml version="1.0" encoding="utf-8"?>
-<w:document xmlns:wpc="http://schemas.microsoft.com/office/word/2010/wordprocessingCanvas" xmlns:cx="http://schemas.microsoft.com/office/drawing/2014/chartex" xmlns:mc="http://schemas.openxmlformats.org/markup-compatibility/2006" xmlns:o="urn:schemas-microsoft-com:office:office" xmlns:r="http://schemas.openxmlformats.org/officeDocument/2006/relationships" xmlns:m="http://schemas.openxmlformats.org/officeDocument/2006/math" xmlns:v="urn:schemas-microsoft-com:vml" xmlns:wp14="http://schemas.microsoft.com/office/word/2010/wordprocessingDrawing" xmlns:wp="http://schemas.openxmlformats.org/drawingml/2006/wordprocessingDrawing" xmlns:w10="urn:schemas-microsoft-com:office:word" xmlns:w="http://schemas.openxmlformats.org/wordprocessingml/2006/main" xmlns:w14="http://schemas.microsoft.com/office/word/2010/wordml" xmlns:w15="http://schemas.microsoft.com/office/word/2012/wordml" xmlns:w16se="http://schemas.microsoft.com/office/word/2015/wordml/symex" xmlns:wpg="http://schemas.microsoft.com/office/word/2010/wordprocessingGroup" xmlns:wpi="http://schemas.microsoft.com/office/word/2010/wordprocessingInk" xmlns:wne="http://schemas.microsoft.com/office/word/2006/wordml" xmlns:wps="http://schemas.microsoft.com/office/word/2010/wordprocessingShape" mc:Ignorable="w14 w15 w16se wp14">
+<w:document xmlns:wpc="http://schemas.microsoft.com/office/word/2010/wordprocessingCanvas" xmlns:cx="http://schemas.microsoft.com/office/drawing/2014/chartex" xmlns:cx1="http://schemas.microsoft.com/office/drawing/2015/9/8/chartex" xmlns:cx2="http://schemas.microsoft.com/office/drawing/2015/10/21/chartex" xmlns:cx3="http://schemas.microsoft.com/office/drawing/2016/5/9/chartex" xmlns:cx4="http://schemas.microsoft.com/office/drawing/2016/5/10/chartex" xmlns:cx5="http://schemas.microsoft.com/office/drawing/2016/5/11/chartex" xmlns:cx6="http://schemas.microsoft.com/office/drawing/2016/5/12/chartex" xmlns:cx7="http://schemas.microsoft.com/office/drawing/2016/5/13/chartex" xmlns:cx8="http://schemas.microsoft.com/office/drawing/2016/5/14/chartex" xmlns:mc="http://schemas.openxmlformats.org/markup-compatibility/2006" xmlns:aink="http://schemas.microsoft.com/office/drawing/2016/ink" xmlns:am3d="http://schemas.microsoft.com/office/drawing/2017/model3d" xmlns:o="urn:schemas-microsoft-com:office:office" xmlns:r="http://schemas.openxmlformats.org/officeDocument/2006/relationships" xmlns:m="http://schemas.openxmlformats.org/officeDocument/2006/math" xmlns:v="urn:schemas-microsoft-com:vml" xmlns:wp14="http://schemas.microsoft.com/office/word/2010/wordprocessingDrawing" xmlns:wp="http://schemas.openxmlformats.org/drawingml/2006/wordprocessingDrawing" xmlns:w10="urn:schemas-microsoft-com:office:word" xmlns:w="http://schemas.openxmlformats.org/wordprocessingml/2006/main" xmlns:w14="http://schemas.microsoft.com/office/word/2010/wordml" xmlns:w15="http://schemas.microsoft.com/office/word/2012/wordml" xmlns:w16cid="http://schemas.microsoft.com/office/word/2016/wordml/cid" xmlns:w16se="http://schemas.microsoft.com/office/word/2015/wordml/symex" xmlns:wpg="http://schemas.microsoft.com/office/word/2010/wordprocessingGroup" xmlns:wpi="http://schemas.microsoft.com/office/word/2010/wordprocessingInk" xmlns:wne="http://schemas.microsoft.com/office/word/2006/wordml" xmlns:wps="http://schemas.microsoft.com/office/word/2010/wordprocessingShape" mc:Ignorable="w14 w15 w16se w16cid wp14">
   <w:body>
     <w:p>
       <w:pPr>
-        <w:pStyle w:val="Sinespaciado"/>
+        <w:pStyle w:val="NoSpacing"/>
       </w:pPr>
       <w:r>
         <w:rPr>
@@ -27,12 +27,20 @@
     </w:p>
     <w:p>
       <w:pPr>
-        <w:pStyle w:val="Sinespaciado"/>
-      </w:pPr>
-    </w:p>
-    <w:p>
-      <w:pPr>
-        <w:pStyle w:val="Sinespaciado"/>
+        <w:pStyle w:val="NoSpacing"/>
+      </w:pPr>
+      <w:r>
+        <w:t xml:space="preserve">URL de repositorio IONIC: </w:t>
+      </w:r>
+      <w:r>
+        <w:t>https://github.com/angels36b/DYA-IONIC.git</w:t>
+      </w:r>
+      <w:bookmarkStart w:id="0" w:name="_GoBack"/>
+      <w:bookmarkEnd w:id="0"/>
+    </w:p>
+    <w:p>
+      <w:pPr>
+        <w:pStyle w:val="NoSpacing"/>
       </w:pPr>
       <w:r>
         <w:rPr>
@@ -147,12 +155,12 @@
     </w:p>
     <w:p>
       <w:pPr>
-        <w:pStyle w:val="Sinespaciado"/>
-      </w:pPr>
-    </w:p>
-    <w:p>
-      <w:pPr>
-        <w:pStyle w:val="Sinespaciado"/>
+        <w:pStyle w:val="NoSpacing"/>
+      </w:pPr>
+    </w:p>
+    <w:p>
+      <w:pPr>
+        <w:pStyle w:val="NoSpacing"/>
         <w:jc w:val="center"/>
         <w:rPr>
           <w:u w:val="single"/>
@@ -222,7 +230,7 @@
           </mc:Choice>
           <mc:Fallback>
             <w:pict>
-              <v:rect w14:anchorId="5521E9AC" id="Rectángulo 14" o:spid="_x0000_s1026" alt="blob:https://web.whatsapp.com/576d9327-1f4c-438b-befc-fbb0ef239894" style="width:24pt;height:24pt;visibility:visible;mso-wrap-style:square;mso-left-percent:-10001;mso-top-percent:-10001;mso-position-horizontal:absolute;mso-position-horizontal-relative:char;mso-position-vertical:absolute;mso-position-vertical-relative:line;mso-left-percent:-10001;mso-top-percent:-10001;v-text-anchor:top" o:gfxdata="UEsDBBQABgAIAAAAIQC2gziS/gAAAOEBAAATAAAAW0NvbnRlbnRfVHlwZXNdLnhtbJSRQU7DMBBF&#10;90jcwfIWJU67QAgl6YK0S0CoHGBkTxKLZGx5TGhvj5O2G0SRWNoz/78nu9wcxkFMGNg6quQqL6RA&#10;0s5Y6ir5vt9lD1JwBDIwOMJKHpHlpr69KfdHjyxSmriSfYz+USnWPY7AufNIadK6MEJMx9ApD/oD&#10;OlTrorhX2lFEilmcO2RdNtjC5xDF9pCuTyYBB5bi6bQ4syoJ3g9WQ0ymaiLzg5KdCXlKLjvcW893&#10;SUOqXwnz5DrgnHtJTxOsQfEKIT7DmDSUCaxw7Rqn8787ZsmRM9e2VmPeBN4uqYvTtW7jvijg9N/y&#10;JsXecLq0q+WD6m8AAAD//wMAUEsDBBQABgAIAAAAIQA4/SH/1gAAAJQBAAALAAAAX3JlbHMvLnJl&#10;bHOkkMFqwzAMhu+DvYPRfXGawxijTi+j0GvpHsDYimMaW0Yy2fr2M4PBMnrbUb/Q94l/f/hMi1qR&#10;JVI2sOt6UJgd+ZiDgffL8ekFlFSbvV0oo4EbChzGx4f9GRdb25HMsYhqlCwG5lrLq9biZkxWOiqY&#10;22YiTra2kYMu1l1tQD30/bPm3wwYN0x18gb45AdQl1tp5j/sFB2T0FQ7R0nTNEV3j6o9feQzro1i&#10;OWA14Fm+Q8a1a8+Bvu/d/dMb2JY5uiPbhG/ktn4cqGU/er3pcvwCAAD//wMAUEsDBBQABgAIAAAA&#10;IQCIi/x27wIAAAYGAAAOAAAAZHJzL2Uyb0RvYy54bWysVNuO0zAQfUfiHyy/p7nUbZNo09VuLwhp&#10;gRULH+AkTmOR2MF2my6Ij+Fb+DHGTtttd18QkIfInrHPnJk5nqvrfdugHVOaS5HhcBRgxEQhSy42&#10;Gf78ae3FGGlDRUkbKViGH5nG1/PXr676LmWRrGVTMoUAROi07zJcG9Olvq+LmrVUj2THBDgrqVpq&#10;YKs2fqloD+ht40dBMPV7qcpOyYJpDdbl4MRzh19VrDAfqkozg5oMAzfj/sr9c/v351c03Sja1bw4&#10;0KB/waKlXEDQE9SSGoq2ir+AanmhpJaVGRWy9WVV8YK5HCCbMHiWzUNNO+ZygeLo7lQm/f9gi/e7&#10;e4V4Cb0jGAnaQo8+QtV+/RSbbSORtZZMF1CyvJF5avujoUE9y0d9DT2hXedSmcymZTKOZl5YkcIj&#10;4zj3clYVXpXnAauicRInxFa7h+sQ9KG7V7ZeuruTxReNhFzUVGzYje4gOrABMkeTUrKvGS0h7dBC&#10;+BcYdqMBDeX9O1kCfbo10vViX6nWxoAqo71r+eOp5WxvUAHGcUDiAIRRgOuwthFoerzcKW3eMNki&#10;u8iwAnYOnO7utBmOHo/YWEKuedOAnaaNuDAA5mCB0HDV+iwJJ5LvSZCs4lVMPBJNVx4JlkvvZr0g&#10;3nQdzibL8XKxWIY/bNyQpDUvSyZsmKNgQ/Jngjg8nUFqJ8lq2fDSwllKWm3yRaPQjsKDWbvPlRw8&#10;T8f8SxquXpDLs5TCiAS3UeKtp/HMI2sy8ZJZEHtBmNwm04AkZLm+TOmOC/bvKaE+w8kkmrgunZF+&#10;llvgvpe50bTlBkZSw9sMgzTgs4doahW4EqVbG8qbYX1WCkv/qRTQ7mOjnV6tRAf157J8BLkqCXIC&#10;5cHwhEUt1TeMehhEGdZft1QxjJq3AiSfhITYyeU2ZDKLYKPOPfm5h4oCoDJsMBqWCzNMu22n+KaG&#10;SKErjJA38Ewq7iRsn9DA6vC4YNi4TA6D0U6z87079TS+578BAAD//wMAUEsDBBQABgAIAAAAIQBM&#10;oOks2AAAAAMBAAAPAAAAZHJzL2Rvd25yZXYueG1sTI9BS8NAEIXvgv9hGcGL2I0iUmI2RQpiEaGY&#10;as/T7JgEs7NpdpvEf9+pHvQyw+MNb76XLSbXqoH60Hg2cDNLQBGX3jZcGXjfPF3PQYWIbLH1TAa+&#10;KcAiPz/LMLV+5DcailgpCeGQooE6xi7VOpQ1OQwz3xGL9+l7h1FkX2nb4yjhrtW3SXKvHTYsH2rs&#10;aFlT+VUcnIGxXA/bzeuzXl9tV573q/2y+Hgx5vJienwAFWmKf8dwwhd0yIVp5w9sg2oNSJH4M8W7&#10;m4va/W6dZ/o/e34EAAD//wMAUEsBAi0AFAAGAAgAAAAhALaDOJL+AAAA4QEAABMAAAAAAAAAAAAA&#10;AAAAAAAAAFtDb250ZW50X1R5cGVzXS54bWxQSwECLQAUAAYACAAAACEAOP0h/9YAAACUAQAACwAA&#10;AAAAAAAAAAAAAAAvAQAAX3JlbHMvLnJlbHNQSwECLQAUAAYACAAAACEAiIv8du8CAAAGBgAADgAA&#10;AAAAAAAAAAAAAAAuAgAAZHJzL2Uyb0RvYy54bWxQSwECLQAUAAYACAAAACEATKDpLNgAAAADAQAA&#10;DwAAAAAAAAAAAAAAAABJBQAAZHJzL2Rvd25yZXYueG1sUEsFBgAAAAAEAAQA8wAAAE4GAAAAAA==&#10;" filled="f" stroked="f">
+              <v:rect w14:anchorId="6B3DA962" id="Rectángulo 14" o:spid="_x0000_s1026" alt="blob:https://web.whatsapp.com/576d9327-1f4c-438b-befc-fbb0ef239894" style="width:24pt;height:24pt;visibility:visible;mso-wrap-style:square;mso-left-percent:-10001;mso-top-percent:-10001;mso-position-horizontal:absolute;mso-position-horizontal-relative:char;mso-position-vertical:absolute;mso-position-vertical-relative:line;mso-left-percent:-10001;mso-top-percent:-10001;v-text-anchor:top" o:gfxdata="UEsDBBQABgAIAAAAIQC2gziS/gAAAOEBAAATAAAAW0NvbnRlbnRfVHlwZXNdLnhtbJSRQU7DMBBF&#10;90jcwfIWJU67QAgl6YK0S0CoHGBkTxKLZGx5TGhvj5O2G0SRWNoz/78nu9wcxkFMGNg6quQqL6RA&#10;0s5Y6ir5vt9lD1JwBDIwOMJKHpHlpr69KfdHjyxSmriSfYz+USnWPY7AufNIadK6MEJMx9ApD/oD&#10;OlTrorhX2lFEilmcO2RdNtjC5xDF9pCuTyYBB5bi6bQ4syoJ3g9WQ0ymaiLzg5KdCXlKLjvcW893&#10;SUOqXwnz5DrgnHtJTxOsQfEKIT7DmDSUCaxw7Rqn8787ZsmRM9e2VmPeBN4uqYvTtW7jvijg9N/y&#10;JsXecLq0q+WD6m8AAAD//wMAUEsDBBQABgAIAAAAIQA4/SH/1gAAAJQBAAALAAAAX3JlbHMvLnJl&#10;bHOkkMFqwzAMhu+DvYPRfXGawxijTi+j0GvpHsDYimMaW0Yy2fr2M4PBMnrbUb/Q94l/f/hMi1qR&#10;JVI2sOt6UJgd+ZiDgffL8ekFlFSbvV0oo4EbChzGx4f9GRdb25HMsYhqlCwG5lrLq9biZkxWOiqY&#10;22YiTra2kYMu1l1tQD30/bPm3wwYN0x18gb45AdQl1tp5j/sFB2T0FQ7R0nTNEV3j6o9feQzro1i&#10;OWA14Fm+Q8a1a8+Bvu/d/dMb2JY5uiPbhG/ktn4cqGU/er3pcvwCAAD//wMAUEsDBBQABgAIAAAA&#10;IQCIi/x27wIAAAYGAAAOAAAAZHJzL2Uyb0RvYy54bWysVNuO0zAQfUfiHyy/p7nUbZNo09VuLwhp&#10;gRULH+AkTmOR2MF2my6Ij+Fb+DHGTtttd18QkIfInrHPnJk5nqvrfdugHVOaS5HhcBRgxEQhSy42&#10;Gf78ae3FGGlDRUkbKViGH5nG1/PXr676LmWRrGVTMoUAROi07zJcG9Olvq+LmrVUj2THBDgrqVpq&#10;YKs2fqloD+ht40dBMPV7qcpOyYJpDdbl4MRzh19VrDAfqkozg5oMAzfj/sr9c/v351c03Sja1bw4&#10;0KB/waKlXEDQE9SSGoq2ir+AanmhpJaVGRWy9WVV8YK5HCCbMHiWzUNNO+ZygeLo7lQm/f9gi/e7&#10;e4V4Cb0jGAnaQo8+QtV+/RSbbSORtZZMF1CyvJF5avujoUE9y0d9DT2hXedSmcymZTKOZl5YkcIj&#10;4zj3clYVXpXnAauicRInxFa7h+sQ9KG7V7ZeuruTxReNhFzUVGzYje4gOrABMkeTUrKvGS0h7dBC&#10;+BcYdqMBDeX9O1kCfbo10vViX6nWxoAqo71r+eOp5WxvUAHGcUDiAIRRgOuwthFoerzcKW3eMNki&#10;u8iwAnYOnO7utBmOHo/YWEKuedOAnaaNuDAA5mCB0HDV+iwJJ5LvSZCs4lVMPBJNVx4JlkvvZr0g&#10;3nQdzibL8XKxWIY/bNyQpDUvSyZsmKNgQ/Jngjg8nUFqJ8lq2fDSwllKWm3yRaPQjsKDWbvPlRw8&#10;T8f8SxquXpDLs5TCiAS3UeKtp/HMI2sy8ZJZEHtBmNwm04AkZLm+TOmOC/bvKaE+w8kkmrgunZF+&#10;llvgvpe50bTlBkZSw9sMgzTgs4doahW4EqVbG8qbYX1WCkv/qRTQ7mOjnV6tRAf157J8BLkqCXIC&#10;5cHwhEUt1TeMehhEGdZft1QxjJq3AiSfhITYyeU2ZDKLYKPOPfm5h4oCoDJsMBqWCzNMu22n+KaG&#10;SKErjJA38Ewq7iRsn9DA6vC4YNi4TA6D0U6z87079TS+578BAAD//wMAUEsDBBQABgAIAAAAIQBM&#10;oOks2AAAAAMBAAAPAAAAZHJzL2Rvd25yZXYueG1sTI9BS8NAEIXvgv9hGcGL2I0iUmI2RQpiEaGY&#10;as/T7JgEs7NpdpvEf9+pHvQyw+MNb76XLSbXqoH60Hg2cDNLQBGX3jZcGXjfPF3PQYWIbLH1TAa+&#10;KcAiPz/LMLV+5DcailgpCeGQooE6xi7VOpQ1OQwz3xGL9+l7h1FkX2nb4yjhrtW3SXKvHTYsH2rs&#10;aFlT+VUcnIGxXA/bzeuzXl9tV573q/2y+Hgx5vJienwAFWmKf8dwwhd0yIVp5w9sg2oNSJH4M8W7&#10;m4va/W6dZ/o/e34EAAD//wMAUEsBAi0AFAAGAAgAAAAhALaDOJL+AAAA4QEAABMAAAAAAAAAAAAA&#10;AAAAAAAAAFtDb250ZW50X1R5cGVzXS54bWxQSwECLQAUAAYACAAAACEAOP0h/9YAAACUAQAACwAA&#10;AAAAAAAAAAAAAAAvAQAAX3JlbHMvLnJlbHNQSwECLQAUAAYACAAAACEAiIv8du8CAAAGBgAADgAA&#10;AAAAAAAAAAAAAAAuAgAAZHJzL2Uyb0RvYy54bWxQSwECLQAUAAYACAAAACEATKDpLNgAAAADAQAA&#10;DwAAAAAAAAAAAAAAAABJBQAAZHJzL2Rvd25yZXYueG1sUEsFBgAAAAAEAAQA8wAAAE4GAAAAAA==&#10;" filled="f" stroked="f">
                 <o:lock v:ext="edit" aspectratio="t"/>
                 <w10:anchorlock/>
               </v:rect>
@@ -287,7 +295,7 @@
     </w:p>
     <w:p>
       <w:pPr>
-        <w:pStyle w:val="Sinespaciado"/>
+        <w:pStyle w:val="NoSpacing"/>
         <w:jc w:val="center"/>
       </w:pPr>
       <w:r>
@@ -351,7 +359,7 @@
     </w:p>
     <w:p>
       <w:pPr>
-        <w:pStyle w:val="Sinespaciado"/>
+        <w:pStyle w:val="NoSpacing"/>
         <w:jc w:val="center"/>
         <w:rPr>
           <w:u w:val="single"/>
@@ -417,7 +425,7 @@
     </w:p>
     <w:p>
       <w:pPr>
-        <w:pStyle w:val="Sinespaciado"/>
+        <w:pStyle w:val="NoSpacing"/>
         <w:jc w:val="center"/>
       </w:pPr>
       <w:r>
@@ -541,7 +549,7 @@
     </w:p>
     <w:p>
       <w:pPr>
-        <w:pStyle w:val="Sinespaciado"/>
+        <w:pStyle w:val="NoSpacing"/>
       </w:pPr>
       <w:r>
         <w:rPr>
@@ -579,10 +587,18 @@
       </w:r>
       <w:r>
         <w:br/>
-        <w:t xml:space="preserve">- Conexión entre la comunidad y </w:t>
-      </w:r>
-      <w:r>
-        <w:t xml:space="preserve"> la policía para que se prevengan los delitos que pueden llegar a generar en </w:t>
+        <w:t xml:space="preserve">- Conexión entre la comunidad </w:t>
+      </w:r>
+      <w:proofErr w:type="gramStart"/>
+      <w:r>
+        <w:t xml:space="preserve">y </w:t>
+      </w:r>
+      <w:r>
+        <w:t xml:space="preserve"> la</w:t>
+      </w:r>
+      <w:proofErr w:type="gramEnd"/>
+      <w:r>
+        <w:t xml:space="preserve"> policía para que se prevengan los delitos que pueden llegar a generar en </w:t>
       </w:r>
       <w:r>
         <w:t>esta localidad.</w:t>
@@ -597,7 +613,7 @@
     </w:p>
     <w:p>
       <w:pPr>
-        <w:pStyle w:val="Sinespaciado"/>
+        <w:pStyle w:val="NoSpacing"/>
       </w:pPr>
       <w:r>
         <w:rPr>
@@ -626,7 +642,7 @@
     </w:p>
     <w:p>
       <w:pPr>
-        <w:pStyle w:val="Sinespaciado"/>
+        <w:pStyle w:val="NoSpacing"/>
       </w:pPr>
       <w:r>
         <w:rPr>
@@ -649,23 +665,23 @@
     </w:p>
     <w:p>
       <w:pPr>
-        <w:pStyle w:val="Sinespaciado"/>
-        <w:rPr>
-          <w:b/>
-        </w:rPr>
-      </w:pPr>
-    </w:p>
-    <w:p>
-      <w:pPr>
-        <w:pStyle w:val="Sinespaciado"/>
-        <w:rPr>
-          <w:b/>
-        </w:rPr>
-      </w:pPr>
-    </w:p>
-    <w:p>
-      <w:pPr>
-        <w:pStyle w:val="Sinespaciado"/>
+        <w:pStyle w:val="NoSpacing"/>
+        <w:rPr>
+          <w:b/>
+        </w:rPr>
+      </w:pPr>
+    </w:p>
+    <w:p>
+      <w:pPr>
+        <w:pStyle w:val="NoSpacing"/>
+        <w:rPr>
+          <w:b/>
+        </w:rPr>
+      </w:pPr>
+    </w:p>
+    <w:p>
+      <w:pPr>
+        <w:pStyle w:val="NoSpacing"/>
         <w:rPr>
           <w:b/>
         </w:rPr>
@@ -679,7 +695,7 @@
     </w:p>
     <w:p>
       <w:pPr>
-        <w:pStyle w:val="Sinespaciado"/>
+        <w:pStyle w:val="NoSpacing"/>
         <w:rPr>
           <w:b/>
           <w:noProof/>
@@ -690,7 +706,7 @@
     </w:p>
     <w:p>
       <w:pPr>
-        <w:pStyle w:val="Sinespaciado"/>
+        <w:pStyle w:val="NoSpacing"/>
         <w:rPr>
           <w:b/>
           <w:noProof/>
@@ -828,7 +844,7 @@
     </w:p>
     <w:p>
       <w:pPr>
-        <w:pStyle w:val="Sinespaciado"/>
+        <w:pStyle w:val="NoSpacing"/>
         <w:rPr>
           <w:b/>
           <w:noProof/>
@@ -957,7 +973,7 @@
     </w:p>
     <w:p>
       <w:pPr>
-        <w:pStyle w:val="Sinespaciado"/>
+        <w:pStyle w:val="NoSpacing"/>
         <w:rPr>
           <w:b/>
           <w:u w:val="single"/>
@@ -980,115 +996,115 @@
     </w:p>
     <w:p>
       <w:pPr>
-        <w:pStyle w:val="Sinespaciado"/>
-        <w:rPr>
-          <w:b/>
-          <w:u w:val="single"/>
-        </w:rPr>
-      </w:pPr>
-    </w:p>
-    <w:p>
-      <w:pPr>
-        <w:pStyle w:val="Sinespaciado"/>
-        <w:rPr>
-          <w:b/>
-          <w:u w:val="single"/>
-        </w:rPr>
-      </w:pPr>
-    </w:p>
-    <w:p>
-      <w:pPr>
-        <w:pStyle w:val="Sinespaciado"/>
-        <w:rPr>
-          <w:b/>
-          <w:u w:val="single"/>
-        </w:rPr>
-      </w:pPr>
-    </w:p>
-    <w:p>
-      <w:pPr>
-        <w:pStyle w:val="Sinespaciado"/>
-        <w:rPr>
-          <w:b/>
-          <w:u w:val="single"/>
-        </w:rPr>
-      </w:pPr>
-    </w:p>
-    <w:p>
-      <w:pPr>
-        <w:pStyle w:val="Sinespaciado"/>
-        <w:rPr>
-          <w:b/>
-          <w:u w:val="single"/>
-        </w:rPr>
-      </w:pPr>
-    </w:p>
-    <w:p>
-      <w:pPr>
-        <w:pStyle w:val="Sinespaciado"/>
-        <w:rPr>
-          <w:b/>
-          <w:u w:val="single"/>
-        </w:rPr>
-      </w:pPr>
-    </w:p>
-    <w:p>
-      <w:pPr>
-        <w:pStyle w:val="Sinespaciado"/>
-        <w:rPr>
-          <w:b/>
-          <w:u w:val="single"/>
-        </w:rPr>
-      </w:pPr>
-    </w:p>
-    <w:p>
-      <w:pPr>
-        <w:pStyle w:val="Sinespaciado"/>
-        <w:rPr>
-          <w:b/>
-          <w:u w:val="single"/>
-        </w:rPr>
-      </w:pPr>
-    </w:p>
-    <w:p>
-      <w:pPr>
-        <w:pStyle w:val="Sinespaciado"/>
-        <w:rPr>
-          <w:b/>
-          <w:u w:val="single"/>
-        </w:rPr>
-      </w:pPr>
-    </w:p>
-    <w:p>
-      <w:pPr>
-        <w:pStyle w:val="Sinespaciado"/>
-        <w:rPr>
-          <w:b/>
-          <w:u w:val="single"/>
-        </w:rPr>
-      </w:pPr>
-    </w:p>
-    <w:p>
-      <w:pPr>
-        <w:pStyle w:val="Sinespaciado"/>
-        <w:rPr>
-          <w:b/>
-          <w:u w:val="single"/>
-        </w:rPr>
-      </w:pPr>
-    </w:p>
-    <w:p>
-      <w:pPr>
-        <w:pStyle w:val="Sinespaciado"/>
-        <w:rPr>
-          <w:b/>
-          <w:u w:val="single"/>
-        </w:rPr>
-      </w:pPr>
-    </w:p>
-    <w:p>
-      <w:pPr>
-        <w:pStyle w:val="Sinespaciado"/>
+        <w:pStyle w:val="NoSpacing"/>
+        <w:rPr>
+          <w:b/>
+          <w:u w:val="single"/>
+        </w:rPr>
+      </w:pPr>
+    </w:p>
+    <w:p>
+      <w:pPr>
+        <w:pStyle w:val="NoSpacing"/>
+        <w:rPr>
+          <w:b/>
+          <w:u w:val="single"/>
+        </w:rPr>
+      </w:pPr>
+    </w:p>
+    <w:p>
+      <w:pPr>
+        <w:pStyle w:val="NoSpacing"/>
+        <w:rPr>
+          <w:b/>
+          <w:u w:val="single"/>
+        </w:rPr>
+      </w:pPr>
+    </w:p>
+    <w:p>
+      <w:pPr>
+        <w:pStyle w:val="NoSpacing"/>
+        <w:rPr>
+          <w:b/>
+          <w:u w:val="single"/>
+        </w:rPr>
+      </w:pPr>
+    </w:p>
+    <w:p>
+      <w:pPr>
+        <w:pStyle w:val="NoSpacing"/>
+        <w:rPr>
+          <w:b/>
+          <w:u w:val="single"/>
+        </w:rPr>
+      </w:pPr>
+    </w:p>
+    <w:p>
+      <w:pPr>
+        <w:pStyle w:val="NoSpacing"/>
+        <w:rPr>
+          <w:b/>
+          <w:u w:val="single"/>
+        </w:rPr>
+      </w:pPr>
+    </w:p>
+    <w:p>
+      <w:pPr>
+        <w:pStyle w:val="NoSpacing"/>
+        <w:rPr>
+          <w:b/>
+          <w:u w:val="single"/>
+        </w:rPr>
+      </w:pPr>
+    </w:p>
+    <w:p>
+      <w:pPr>
+        <w:pStyle w:val="NoSpacing"/>
+        <w:rPr>
+          <w:b/>
+          <w:u w:val="single"/>
+        </w:rPr>
+      </w:pPr>
+    </w:p>
+    <w:p>
+      <w:pPr>
+        <w:pStyle w:val="NoSpacing"/>
+        <w:rPr>
+          <w:b/>
+          <w:u w:val="single"/>
+        </w:rPr>
+      </w:pPr>
+    </w:p>
+    <w:p>
+      <w:pPr>
+        <w:pStyle w:val="NoSpacing"/>
+        <w:rPr>
+          <w:b/>
+          <w:u w:val="single"/>
+        </w:rPr>
+      </w:pPr>
+    </w:p>
+    <w:p>
+      <w:pPr>
+        <w:pStyle w:val="NoSpacing"/>
+        <w:rPr>
+          <w:b/>
+          <w:u w:val="single"/>
+        </w:rPr>
+      </w:pPr>
+    </w:p>
+    <w:p>
+      <w:pPr>
+        <w:pStyle w:val="NoSpacing"/>
+        <w:rPr>
+          <w:b/>
+          <w:u w:val="single"/>
+        </w:rPr>
+      </w:pPr>
+    </w:p>
+    <w:p>
+      <w:pPr>
+        <w:pStyle w:val="NoSpacing"/>
         <w:rPr>
           <w:b/>
           <w:u w:val="single"/>
@@ -1366,7 +1382,7 @@
     </w:p>
     <w:p>
       <w:pPr>
-        <w:pStyle w:val="Sinespaciado"/>
+        <w:pStyle w:val="NoSpacing"/>
         <w:rPr>
           <w:b/>
           <w:u w:val="single"/>
@@ -1389,115 +1405,115 @@
     </w:p>
     <w:p>
       <w:pPr>
-        <w:pStyle w:val="Sinespaciado"/>
-        <w:rPr>
-          <w:b/>
-          <w:u w:val="single"/>
-        </w:rPr>
-      </w:pPr>
-    </w:p>
-    <w:p>
-      <w:pPr>
-        <w:pStyle w:val="Sinespaciado"/>
-        <w:rPr>
-          <w:b/>
-          <w:u w:val="single"/>
-        </w:rPr>
-      </w:pPr>
-    </w:p>
-    <w:p>
-      <w:pPr>
-        <w:pStyle w:val="Sinespaciado"/>
-        <w:rPr>
-          <w:b/>
-          <w:u w:val="single"/>
-        </w:rPr>
-      </w:pPr>
-    </w:p>
-    <w:p>
-      <w:pPr>
-        <w:pStyle w:val="Sinespaciado"/>
-        <w:rPr>
-          <w:b/>
-          <w:u w:val="single"/>
-        </w:rPr>
-      </w:pPr>
-    </w:p>
-    <w:p>
-      <w:pPr>
-        <w:pStyle w:val="Sinespaciado"/>
-        <w:rPr>
-          <w:b/>
-          <w:u w:val="single"/>
-        </w:rPr>
-      </w:pPr>
-    </w:p>
-    <w:p>
-      <w:pPr>
-        <w:pStyle w:val="Sinespaciado"/>
-        <w:rPr>
-          <w:b/>
-          <w:u w:val="single"/>
-        </w:rPr>
-      </w:pPr>
-    </w:p>
-    <w:p>
-      <w:pPr>
-        <w:pStyle w:val="Sinespaciado"/>
-        <w:rPr>
-          <w:b/>
-          <w:u w:val="single"/>
-        </w:rPr>
-      </w:pPr>
-    </w:p>
-    <w:p>
-      <w:pPr>
-        <w:pStyle w:val="Sinespaciado"/>
-        <w:rPr>
-          <w:b/>
-          <w:u w:val="single"/>
-        </w:rPr>
-      </w:pPr>
-    </w:p>
-    <w:p>
-      <w:pPr>
-        <w:pStyle w:val="Sinespaciado"/>
-        <w:rPr>
-          <w:b/>
-          <w:u w:val="single"/>
-        </w:rPr>
-      </w:pPr>
-    </w:p>
-    <w:p>
-      <w:pPr>
-        <w:pStyle w:val="Sinespaciado"/>
-        <w:rPr>
-          <w:b/>
-          <w:u w:val="single"/>
-        </w:rPr>
-      </w:pPr>
-    </w:p>
-    <w:p>
-      <w:pPr>
-        <w:pStyle w:val="Sinespaciado"/>
-        <w:rPr>
-          <w:b/>
-          <w:u w:val="single"/>
-        </w:rPr>
-      </w:pPr>
-    </w:p>
-    <w:p>
-      <w:pPr>
-        <w:pStyle w:val="Sinespaciado"/>
-        <w:rPr>
-          <w:b/>
-          <w:u w:val="single"/>
-        </w:rPr>
-      </w:pPr>
-    </w:p>
-    <w:p>
-      <w:pPr>
-        <w:pStyle w:val="Sinespaciado"/>
+        <w:pStyle w:val="NoSpacing"/>
+        <w:rPr>
+          <w:b/>
+          <w:u w:val="single"/>
+        </w:rPr>
+      </w:pPr>
+    </w:p>
+    <w:p>
+      <w:pPr>
+        <w:pStyle w:val="NoSpacing"/>
+        <w:rPr>
+          <w:b/>
+          <w:u w:val="single"/>
+        </w:rPr>
+      </w:pPr>
+    </w:p>
+    <w:p>
+      <w:pPr>
+        <w:pStyle w:val="NoSpacing"/>
+        <w:rPr>
+          <w:b/>
+          <w:u w:val="single"/>
+        </w:rPr>
+      </w:pPr>
+    </w:p>
+    <w:p>
+      <w:pPr>
+        <w:pStyle w:val="NoSpacing"/>
+        <w:rPr>
+          <w:b/>
+          <w:u w:val="single"/>
+        </w:rPr>
+      </w:pPr>
+    </w:p>
+    <w:p>
+      <w:pPr>
+        <w:pStyle w:val="NoSpacing"/>
+        <w:rPr>
+          <w:b/>
+          <w:u w:val="single"/>
+        </w:rPr>
+      </w:pPr>
+    </w:p>
+    <w:p>
+      <w:pPr>
+        <w:pStyle w:val="NoSpacing"/>
+        <w:rPr>
+          <w:b/>
+          <w:u w:val="single"/>
+        </w:rPr>
+      </w:pPr>
+    </w:p>
+    <w:p>
+      <w:pPr>
+        <w:pStyle w:val="NoSpacing"/>
+        <w:rPr>
+          <w:b/>
+          <w:u w:val="single"/>
+        </w:rPr>
+      </w:pPr>
+    </w:p>
+    <w:p>
+      <w:pPr>
+        <w:pStyle w:val="NoSpacing"/>
+        <w:rPr>
+          <w:b/>
+          <w:u w:val="single"/>
+        </w:rPr>
+      </w:pPr>
+    </w:p>
+    <w:p>
+      <w:pPr>
+        <w:pStyle w:val="NoSpacing"/>
+        <w:rPr>
+          <w:b/>
+          <w:u w:val="single"/>
+        </w:rPr>
+      </w:pPr>
+    </w:p>
+    <w:p>
+      <w:pPr>
+        <w:pStyle w:val="NoSpacing"/>
+        <w:rPr>
+          <w:b/>
+          <w:u w:val="single"/>
+        </w:rPr>
+      </w:pPr>
+    </w:p>
+    <w:p>
+      <w:pPr>
+        <w:pStyle w:val="NoSpacing"/>
+        <w:rPr>
+          <w:b/>
+          <w:u w:val="single"/>
+        </w:rPr>
+      </w:pPr>
+    </w:p>
+    <w:p>
+      <w:pPr>
+        <w:pStyle w:val="NoSpacing"/>
+        <w:rPr>
+          <w:b/>
+          <w:u w:val="single"/>
+        </w:rPr>
+      </w:pPr>
+    </w:p>
+    <w:p>
+      <w:pPr>
+        <w:pStyle w:val="NoSpacing"/>
         <w:rPr>
           <w:noProof/>
           <w:lang w:eastAsia="es-CO"/>
@@ -1506,7 +1522,7 @@
     </w:p>
     <w:p>
       <w:pPr>
-        <w:pStyle w:val="Sinespaciado"/>
+        <w:pStyle w:val="NoSpacing"/>
         <w:rPr>
           <w:b/>
           <w:u w:val="single"/>
@@ -1564,151 +1580,151 @@
     </w:p>
     <w:p>
       <w:pPr>
-        <w:pStyle w:val="Sinespaciado"/>
-        <w:rPr>
-          <w:b/>
-          <w:u w:val="single"/>
-        </w:rPr>
-      </w:pPr>
-    </w:p>
-    <w:p>
-      <w:pPr>
-        <w:pStyle w:val="Sinespaciado"/>
-        <w:rPr>
-          <w:b/>
-          <w:u w:val="single"/>
-        </w:rPr>
-      </w:pPr>
-    </w:p>
-    <w:p>
-      <w:pPr>
-        <w:pStyle w:val="Sinespaciado"/>
-        <w:rPr>
-          <w:b/>
-          <w:u w:val="single"/>
-        </w:rPr>
-      </w:pPr>
-    </w:p>
-    <w:p>
-      <w:pPr>
-        <w:pStyle w:val="Sinespaciado"/>
-        <w:rPr>
-          <w:b/>
-          <w:u w:val="single"/>
-        </w:rPr>
-      </w:pPr>
-    </w:p>
-    <w:p>
-      <w:pPr>
-        <w:pStyle w:val="Sinespaciado"/>
-        <w:rPr>
-          <w:b/>
-          <w:u w:val="single"/>
-        </w:rPr>
-      </w:pPr>
-    </w:p>
-    <w:p>
-      <w:pPr>
-        <w:pStyle w:val="Sinespaciado"/>
-        <w:rPr>
-          <w:b/>
-          <w:u w:val="single"/>
-        </w:rPr>
-      </w:pPr>
-    </w:p>
-    <w:p>
-      <w:pPr>
-        <w:pStyle w:val="Sinespaciado"/>
-        <w:rPr>
-          <w:b/>
-          <w:u w:val="single"/>
-        </w:rPr>
-      </w:pPr>
-    </w:p>
-    <w:p>
-      <w:pPr>
-        <w:pStyle w:val="Sinespaciado"/>
-        <w:rPr>
-          <w:b/>
-          <w:u w:val="single"/>
-        </w:rPr>
-      </w:pPr>
-    </w:p>
-    <w:p>
-      <w:pPr>
-        <w:pStyle w:val="Sinespaciado"/>
-        <w:rPr>
-          <w:b/>
-          <w:u w:val="single"/>
-        </w:rPr>
-      </w:pPr>
-    </w:p>
-    <w:p>
-      <w:pPr>
-        <w:pStyle w:val="Sinespaciado"/>
-        <w:rPr>
-          <w:b/>
-          <w:u w:val="single"/>
-        </w:rPr>
-      </w:pPr>
-    </w:p>
-    <w:p>
-      <w:pPr>
-        <w:pStyle w:val="Sinespaciado"/>
-        <w:rPr>
-          <w:b/>
-          <w:u w:val="single"/>
-        </w:rPr>
-      </w:pPr>
-    </w:p>
-    <w:p>
-      <w:pPr>
-        <w:pStyle w:val="Sinespaciado"/>
-        <w:rPr>
-          <w:b/>
-          <w:u w:val="single"/>
-        </w:rPr>
-      </w:pPr>
-    </w:p>
-    <w:p>
-      <w:pPr>
-        <w:pStyle w:val="Sinespaciado"/>
-        <w:rPr>
-          <w:b/>
-          <w:u w:val="single"/>
-        </w:rPr>
-      </w:pPr>
-    </w:p>
-    <w:p>
-      <w:pPr>
-        <w:pStyle w:val="Sinespaciado"/>
-        <w:rPr>
-          <w:b/>
-          <w:u w:val="single"/>
-        </w:rPr>
-      </w:pPr>
-    </w:p>
-    <w:p>
-      <w:pPr>
-        <w:pStyle w:val="Sinespaciado"/>
-        <w:rPr>
-          <w:b/>
-          <w:u w:val="single"/>
-        </w:rPr>
-      </w:pPr>
-    </w:p>
-    <w:p>
-      <w:pPr>
-        <w:pStyle w:val="Sinespaciado"/>
-        <w:rPr>
-          <w:b/>
-          <w:u w:val="single"/>
-        </w:rPr>
-      </w:pPr>
-    </w:p>
-    <w:p>
-      <w:pPr>
-        <w:pStyle w:val="Sinespaciado"/>
+        <w:pStyle w:val="NoSpacing"/>
+        <w:rPr>
+          <w:b/>
+          <w:u w:val="single"/>
+        </w:rPr>
+      </w:pPr>
+    </w:p>
+    <w:p>
+      <w:pPr>
+        <w:pStyle w:val="NoSpacing"/>
+        <w:rPr>
+          <w:b/>
+          <w:u w:val="single"/>
+        </w:rPr>
+      </w:pPr>
+    </w:p>
+    <w:p>
+      <w:pPr>
+        <w:pStyle w:val="NoSpacing"/>
+        <w:rPr>
+          <w:b/>
+          <w:u w:val="single"/>
+        </w:rPr>
+      </w:pPr>
+    </w:p>
+    <w:p>
+      <w:pPr>
+        <w:pStyle w:val="NoSpacing"/>
+        <w:rPr>
+          <w:b/>
+          <w:u w:val="single"/>
+        </w:rPr>
+      </w:pPr>
+    </w:p>
+    <w:p>
+      <w:pPr>
+        <w:pStyle w:val="NoSpacing"/>
+        <w:rPr>
+          <w:b/>
+          <w:u w:val="single"/>
+        </w:rPr>
+      </w:pPr>
+    </w:p>
+    <w:p>
+      <w:pPr>
+        <w:pStyle w:val="NoSpacing"/>
+        <w:rPr>
+          <w:b/>
+          <w:u w:val="single"/>
+        </w:rPr>
+      </w:pPr>
+    </w:p>
+    <w:p>
+      <w:pPr>
+        <w:pStyle w:val="NoSpacing"/>
+        <w:rPr>
+          <w:b/>
+          <w:u w:val="single"/>
+        </w:rPr>
+      </w:pPr>
+    </w:p>
+    <w:p>
+      <w:pPr>
+        <w:pStyle w:val="NoSpacing"/>
+        <w:rPr>
+          <w:b/>
+          <w:u w:val="single"/>
+        </w:rPr>
+      </w:pPr>
+    </w:p>
+    <w:p>
+      <w:pPr>
+        <w:pStyle w:val="NoSpacing"/>
+        <w:rPr>
+          <w:b/>
+          <w:u w:val="single"/>
+        </w:rPr>
+      </w:pPr>
+    </w:p>
+    <w:p>
+      <w:pPr>
+        <w:pStyle w:val="NoSpacing"/>
+        <w:rPr>
+          <w:b/>
+          <w:u w:val="single"/>
+        </w:rPr>
+      </w:pPr>
+    </w:p>
+    <w:p>
+      <w:pPr>
+        <w:pStyle w:val="NoSpacing"/>
+        <w:rPr>
+          <w:b/>
+          <w:u w:val="single"/>
+        </w:rPr>
+      </w:pPr>
+    </w:p>
+    <w:p>
+      <w:pPr>
+        <w:pStyle w:val="NoSpacing"/>
+        <w:rPr>
+          <w:b/>
+          <w:u w:val="single"/>
+        </w:rPr>
+      </w:pPr>
+    </w:p>
+    <w:p>
+      <w:pPr>
+        <w:pStyle w:val="NoSpacing"/>
+        <w:rPr>
+          <w:b/>
+          <w:u w:val="single"/>
+        </w:rPr>
+      </w:pPr>
+    </w:p>
+    <w:p>
+      <w:pPr>
+        <w:pStyle w:val="NoSpacing"/>
+        <w:rPr>
+          <w:b/>
+          <w:u w:val="single"/>
+        </w:rPr>
+      </w:pPr>
+    </w:p>
+    <w:p>
+      <w:pPr>
+        <w:pStyle w:val="NoSpacing"/>
+        <w:rPr>
+          <w:b/>
+          <w:u w:val="single"/>
+        </w:rPr>
+      </w:pPr>
+    </w:p>
+    <w:p>
+      <w:pPr>
+        <w:pStyle w:val="NoSpacing"/>
+        <w:rPr>
+          <w:b/>
+          <w:u w:val="single"/>
+        </w:rPr>
+      </w:pPr>
+    </w:p>
+    <w:p>
+      <w:pPr>
+        <w:pStyle w:val="NoSpacing"/>
         <w:rPr>
           <w:b/>
           <w:u w:val="single"/>
@@ -1725,16 +1741,16 @@
     </w:p>
     <w:p>
       <w:pPr>
-        <w:pStyle w:val="Sinespaciado"/>
-        <w:rPr>
-          <w:b/>
-          <w:u w:val="single"/>
-        </w:rPr>
-      </w:pPr>
-    </w:p>
-    <w:p>
-      <w:pPr>
-        <w:pStyle w:val="Sinespaciado"/>
+        <w:pStyle w:val="NoSpacing"/>
+        <w:rPr>
+          <w:b/>
+          <w:u w:val="single"/>
+        </w:rPr>
+      </w:pPr>
+    </w:p>
+    <w:p>
+      <w:pPr>
+        <w:pStyle w:val="NoSpacing"/>
         <w:rPr>
           <w:b/>
           <w:u w:val="single"/>
@@ -1797,16 +1813,16 @@
     </w:p>
     <w:p>
       <w:pPr>
-        <w:pStyle w:val="Sinespaciado"/>
-        <w:rPr>
-          <w:b/>
-          <w:u w:val="single"/>
-        </w:rPr>
-      </w:pPr>
-    </w:p>
-    <w:p>
-      <w:pPr>
-        <w:pStyle w:val="Sinespaciado"/>
+        <w:pStyle w:val="NoSpacing"/>
+        <w:rPr>
+          <w:b/>
+          <w:u w:val="single"/>
+        </w:rPr>
+      </w:pPr>
+    </w:p>
+    <w:p>
+      <w:pPr>
+        <w:pStyle w:val="NoSpacing"/>
         <w:rPr>
           <w:b/>
           <w:u w:val="single"/>
@@ -1822,34 +1838,34 @@
     </w:p>
     <w:p>
       <w:pPr>
-        <w:pStyle w:val="Sinespaciado"/>
-        <w:rPr>
-          <w:b/>
-          <w:u w:val="single"/>
-        </w:rPr>
-      </w:pPr>
-    </w:p>
-    <w:p>
-      <w:pPr>
-        <w:pStyle w:val="Sinespaciado"/>
-        <w:rPr>
-          <w:b/>
-          <w:u w:val="single"/>
-        </w:rPr>
-      </w:pPr>
-    </w:p>
-    <w:p>
-      <w:pPr>
-        <w:pStyle w:val="Sinespaciado"/>
-        <w:rPr>
-          <w:b/>
-          <w:u w:val="single"/>
-        </w:rPr>
-      </w:pPr>
-    </w:p>
-    <w:p>
-      <w:pPr>
-        <w:pStyle w:val="Sinespaciado"/>
+        <w:pStyle w:val="NoSpacing"/>
+        <w:rPr>
+          <w:b/>
+          <w:u w:val="single"/>
+        </w:rPr>
+      </w:pPr>
+    </w:p>
+    <w:p>
+      <w:pPr>
+        <w:pStyle w:val="NoSpacing"/>
+        <w:rPr>
+          <w:b/>
+          <w:u w:val="single"/>
+        </w:rPr>
+      </w:pPr>
+    </w:p>
+    <w:p>
+      <w:pPr>
+        <w:pStyle w:val="NoSpacing"/>
+        <w:rPr>
+          <w:b/>
+          <w:u w:val="single"/>
+        </w:rPr>
+      </w:pPr>
+    </w:p>
+    <w:p>
+      <w:pPr>
+        <w:pStyle w:val="NoSpacing"/>
         <w:rPr>
           <w:b/>
           <w:u w:val="single"/>
@@ -1909,20 +1925,18 @@
           </wp:inline>
         </w:drawing>
       </w:r>
-      <w:bookmarkStart w:id="0" w:name="_GoBack"/>
-      <w:bookmarkEnd w:id="0"/>
-    </w:p>
-    <w:p>
-      <w:pPr>
-        <w:pStyle w:val="Sinespaciado"/>
-        <w:rPr>
-          <w:b/>
-        </w:rPr>
-      </w:pPr>
-    </w:p>
-    <w:p>
-      <w:pPr>
-        <w:pStyle w:val="Sinespaciado"/>
+    </w:p>
+    <w:p>
+      <w:pPr>
+        <w:pStyle w:val="NoSpacing"/>
+        <w:rPr>
+          <w:b/>
+        </w:rPr>
+      </w:pPr>
+    </w:p>
+    <w:p>
+      <w:pPr>
+        <w:pStyle w:val="NoSpacing"/>
       </w:pPr>
     </w:p>
     <w:sectPr>
@@ -1936,7 +1950,7 @@
 </file>
 
 <file path=word/endnotes.xml><?xml version="1.0" encoding="utf-8"?>
-<w:endnotes xmlns:wpc="http://schemas.microsoft.com/office/word/2010/wordprocessingCanvas" xmlns:cx="http://schemas.microsoft.com/office/drawing/2014/chartex" xmlns:mc="http://schemas.openxmlformats.org/markup-compatibility/2006" xmlns:o="urn:schemas-microsoft-com:office:office" xmlns:r="http://schemas.openxmlformats.org/officeDocument/2006/relationships" xmlns:m="http://schemas.openxmlformats.org/officeDocument/2006/math" xmlns:v="urn:schemas-microsoft-com:vml" xmlns:wp14="http://schemas.microsoft.com/office/word/2010/wordprocessingDrawing" xmlns:wp="http://schemas.openxmlformats.org/drawingml/2006/wordprocessingDrawing" xmlns:w10="urn:schemas-microsoft-com:office:word" xmlns:w="http://schemas.openxmlformats.org/wordprocessingml/2006/main" xmlns:w14="http://schemas.microsoft.com/office/word/2010/wordml" xmlns:w15="http://schemas.microsoft.com/office/word/2012/wordml" xmlns:w16se="http://schemas.microsoft.com/office/word/2015/wordml/symex" xmlns:wpg="http://schemas.microsoft.com/office/word/2010/wordprocessingGroup" xmlns:wpi="http://schemas.microsoft.com/office/word/2010/wordprocessingInk" xmlns:wne="http://schemas.microsoft.com/office/word/2006/wordml" xmlns:wps="http://schemas.microsoft.com/office/word/2010/wordprocessingShape" mc:Ignorable="w14 w15 w16se wp14">
+<w:endnotes xmlns:wpc="http://schemas.microsoft.com/office/word/2010/wordprocessingCanvas" xmlns:cx="http://schemas.microsoft.com/office/drawing/2014/chartex" xmlns:cx1="http://schemas.microsoft.com/office/drawing/2015/9/8/chartex" xmlns:cx2="http://schemas.microsoft.com/office/drawing/2015/10/21/chartex" xmlns:cx3="http://schemas.microsoft.com/office/drawing/2016/5/9/chartex" xmlns:cx4="http://schemas.microsoft.com/office/drawing/2016/5/10/chartex" xmlns:cx5="http://schemas.microsoft.com/office/drawing/2016/5/11/chartex" xmlns:cx6="http://schemas.microsoft.com/office/drawing/2016/5/12/chartex" xmlns:cx7="http://schemas.microsoft.com/office/drawing/2016/5/13/chartex" xmlns:cx8="http://schemas.microsoft.com/office/drawing/2016/5/14/chartex" xmlns:mc="http://schemas.openxmlformats.org/markup-compatibility/2006" xmlns:aink="http://schemas.microsoft.com/office/drawing/2016/ink" xmlns:am3d="http://schemas.microsoft.com/office/drawing/2017/model3d" xmlns:o="urn:schemas-microsoft-com:office:office" xmlns:r="http://schemas.openxmlformats.org/officeDocument/2006/relationships" xmlns:m="http://schemas.openxmlformats.org/officeDocument/2006/math" xmlns:v="urn:schemas-microsoft-com:vml" xmlns:wp14="http://schemas.microsoft.com/office/word/2010/wordprocessingDrawing" xmlns:wp="http://schemas.openxmlformats.org/drawingml/2006/wordprocessingDrawing" xmlns:w10="urn:schemas-microsoft-com:office:word" xmlns:w="http://schemas.openxmlformats.org/wordprocessingml/2006/main" xmlns:w14="http://schemas.microsoft.com/office/word/2010/wordml" xmlns:w15="http://schemas.microsoft.com/office/word/2012/wordml" xmlns:w16cid="http://schemas.microsoft.com/office/word/2016/wordml/cid" xmlns:w16se="http://schemas.microsoft.com/office/word/2015/wordml/symex" xmlns:wpg="http://schemas.microsoft.com/office/word/2010/wordprocessingGroup" xmlns:wpi="http://schemas.microsoft.com/office/word/2010/wordprocessingInk" xmlns:wne="http://schemas.microsoft.com/office/word/2006/wordml" xmlns:wps="http://schemas.microsoft.com/office/word/2010/wordprocessingShape" mc:Ignorable="w14 w15 w16se w16cid wp14">
   <w:endnote w:type="separator" w:id="-1">
     <w:p>
       <w:pPr>
@@ -1961,7 +1975,7 @@
 </file>
 
 <file path=word/footnotes.xml><?xml version="1.0" encoding="utf-8"?>
-<w:footnotes xmlns:wpc="http://schemas.microsoft.com/office/word/2010/wordprocessingCanvas" xmlns:cx="http://schemas.microsoft.com/office/drawing/2014/chartex" xmlns:mc="http://schemas.openxmlformats.org/markup-compatibility/2006" xmlns:o="urn:schemas-microsoft-com:office:office" xmlns:r="http://schemas.openxmlformats.org/officeDocument/2006/relationships" xmlns:m="http://schemas.openxmlformats.org/officeDocument/2006/math" xmlns:v="urn:schemas-microsoft-com:vml" xmlns:wp14="http://schemas.microsoft.com/office/word/2010/wordprocessingDrawing" xmlns:wp="http://schemas.openxmlformats.org/drawingml/2006/wordprocessingDrawing" xmlns:w10="urn:schemas-microsoft-com:office:word" xmlns:w="http://schemas.openxmlformats.org/wordprocessingml/2006/main" xmlns:w14="http://schemas.microsoft.com/office/word/2010/wordml" xmlns:w15="http://schemas.microsoft.com/office/word/2012/wordml" xmlns:w16se="http://schemas.microsoft.com/office/word/2015/wordml/symex" xmlns:wpg="http://schemas.microsoft.com/office/word/2010/wordprocessingGroup" xmlns:wpi="http://schemas.microsoft.com/office/word/2010/wordprocessingInk" xmlns:wne="http://schemas.microsoft.com/office/word/2006/wordml" xmlns:wps="http://schemas.microsoft.com/office/word/2010/wordprocessingShape" mc:Ignorable="w14 w15 w16se wp14">
+<w:footnotes xmlns:wpc="http://schemas.microsoft.com/office/word/2010/wordprocessingCanvas" xmlns:cx="http://schemas.microsoft.com/office/drawing/2014/chartex" xmlns:cx1="http://schemas.microsoft.com/office/drawing/2015/9/8/chartex" xmlns:cx2="http://schemas.microsoft.com/office/drawing/2015/10/21/chartex" xmlns:cx3="http://schemas.microsoft.com/office/drawing/2016/5/9/chartex" xmlns:cx4="http://schemas.microsoft.com/office/drawing/2016/5/10/chartex" xmlns:cx5="http://schemas.microsoft.com/office/drawing/2016/5/11/chartex" xmlns:cx6="http://schemas.microsoft.com/office/drawing/2016/5/12/chartex" xmlns:cx7="http://schemas.microsoft.com/office/drawing/2016/5/13/chartex" xmlns:cx8="http://schemas.microsoft.com/office/drawing/2016/5/14/chartex" xmlns:mc="http://schemas.openxmlformats.org/markup-compatibility/2006" xmlns:aink="http://schemas.microsoft.com/office/drawing/2016/ink" xmlns:am3d="http://schemas.microsoft.com/office/drawing/2017/model3d" xmlns:o="urn:schemas-microsoft-com:office:office" xmlns:r="http://schemas.openxmlformats.org/officeDocument/2006/relationships" xmlns:m="http://schemas.openxmlformats.org/officeDocument/2006/math" xmlns:v="urn:schemas-microsoft-com:vml" xmlns:wp14="http://schemas.microsoft.com/office/word/2010/wordprocessingDrawing" xmlns:wp="http://schemas.openxmlformats.org/drawingml/2006/wordprocessingDrawing" xmlns:w10="urn:schemas-microsoft-com:office:word" xmlns:w="http://schemas.openxmlformats.org/wordprocessingml/2006/main" xmlns:w14="http://schemas.microsoft.com/office/word/2010/wordml" xmlns:w15="http://schemas.microsoft.com/office/word/2012/wordml" xmlns:w16cid="http://schemas.microsoft.com/office/word/2016/wordml/cid" xmlns:w16se="http://schemas.microsoft.com/office/word/2015/wordml/symex" xmlns:wpg="http://schemas.microsoft.com/office/word/2010/wordprocessingGroup" xmlns:wpi="http://schemas.microsoft.com/office/word/2010/wordprocessingInk" xmlns:wne="http://schemas.microsoft.com/office/word/2006/wordml" xmlns:wps="http://schemas.microsoft.com/office/word/2010/wordprocessingShape" mc:Ignorable="w14 w15 w16se w16cid wp14">
   <w:footnote w:type="separator" w:id="-1">
     <w:p>
       <w:pPr>
@@ -1986,7 +2000,7 @@
 </file>
 
 <file path=word/styles.xml><?xml version="1.0" encoding="utf-8"?>
-<w:styles xmlns:mc="http://schemas.openxmlformats.org/markup-compatibility/2006" xmlns:r="http://schemas.openxmlformats.org/officeDocument/2006/relationships" xmlns:w="http://schemas.openxmlformats.org/wordprocessingml/2006/main" xmlns:w14="http://schemas.microsoft.com/office/word/2010/wordml" xmlns:w15="http://schemas.microsoft.com/office/word/2012/wordml" xmlns:w16se="http://schemas.microsoft.com/office/word/2015/wordml/symex" mc:Ignorable="w14 w15 w16se">
+<w:styles xmlns:mc="http://schemas.openxmlformats.org/markup-compatibility/2006" xmlns:r="http://schemas.openxmlformats.org/officeDocument/2006/relationships" xmlns:w="http://schemas.openxmlformats.org/wordprocessingml/2006/main" xmlns:w14="http://schemas.microsoft.com/office/word/2010/wordml" xmlns:w15="http://schemas.microsoft.com/office/word/2012/wordml" xmlns:w16cid="http://schemas.microsoft.com/office/word/2016/wordml/cid" xmlns:w16se="http://schemas.microsoft.com/office/word/2015/wordml/symex" mc:Ignorable="w14 w15 w16se w16cid">
   <w:docDefaults>
     <w:rPrDefault>
       <w:rPr>
@@ -2002,7 +2016,7 @@
       </w:pPr>
     </w:pPrDefault>
   </w:docDefaults>
-  <w:latentStyles w:defLockedState="0" w:defUIPriority="99" w:defSemiHidden="0" w:defUnhideWhenUsed="0" w:defQFormat="0" w:count="371">
+  <w:latentStyles w:defLockedState="0" w:defUIPriority="99" w:defSemiHidden="0" w:defUnhideWhenUsed="0" w:defQFormat="0" w:count="375">
     <w:lsdException w:name="Normal" w:uiPriority="0" w:qFormat="1"/>
     <w:lsdException w:name="heading 1" w:uiPriority="9" w:qFormat="1"/>
     <w:lsdException w:name="heading 2" w:semiHidden="1" w:uiPriority="9" w:unhideWhenUsed="1" w:qFormat="1"/>
@@ -2108,7 +2122,6 @@
     <w:lsdException w:name="HTML Sample" w:semiHidden="1" w:unhideWhenUsed="1"/>
     <w:lsdException w:name="HTML Typewriter" w:semiHidden="1" w:unhideWhenUsed="1"/>
     <w:lsdException w:name="HTML Variable" w:semiHidden="1" w:unhideWhenUsed="1"/>
-    <w:lsdException w:name="Normal Table" w:semiHidden="1" w:unhideWhenUsed="1"/>
     <w:lsdException w:name="annotation subject" w:semiHidden="1" w:unhideWhenUsed="1"/>
     <w:lsdException w:name="No List" w:semiHidden="1" w:unhideWhenUsed="1"/>
     <w:lsdException w:name="Outline List 1" w:semiHidden="1" w:unhideWhenUsed="1"/>
@@ -2152,10 +2165,8 @@
     <w:lsdException w:name="Table Elegant" w:semiHidden="1" w:unhideWhenUsed="1"/>
     <w:lsdException w:name="Table Professional" w:semiHidden="1" w:unhideWhenUsed="1"/>
     <w:lsdException w:name="Table Subtle 1" w:semiHidden="1" w:unhideWhenUsed="1"/>
-    <w:lsdException w:name="Table Subtle 2" w:semiHidden="1" w:unhideWhenUsed="1"/>
     <w:lsdException w:name="Table Web 1" w:semiHidden="1" w:unhideWhenUsed="1"/>
     <w:lsdException w:name="Table Web 2" w:semiHidden="1" w:unhideWhenUsed="1"/>
-    <w:lsdException w:name="Table Web 3" w:semiHidden="1" w:unhideWhenUsed="1"/>
     <w:lsdException w:name="Balloon Text" w:semiHidden="1" w:unhideWhenUsed="1"/>
     <w:lsdException w:name="Table Grid" w:uiPriority="39"/>
     <w:lsdException w:name="Table Theme" w:semiHidden="1" w:unhideWhenUsed="1"/>
@@ -2374,18 +2385,22 @@
     <w:lsdException w:name="List Table 5 Dark Accent 6" w:uiPriority="50"/>
     <w:lsdException w:name="List Table 6 Colorful Accent 6" w:uiPriority="51"/>
     <w:lsdException w:name="List Table 7 Colorful Accent 6" w:uiPriority="52"/>
+    <w:lsdException w:name="Mention" w:semiHidden="1" w:unhideWhenUsed="1"/>
+    <w:lsdException w:name="Smart Hyperlink" w:semiHidden="1" w:unhideWhenUsed="1"/>
+    <w:lsdException w:name="Hashtag" w:semiHidden="1" w:unhideWhenUsed="1"/>
+    <w:lsdException w:name="Unresolved Mention" w:semiHidden="1" w:unhideWhenUsed="1"/>
   </w:latentStyles>
   <w:style w:type="paragraph" w:default="1" w:styleId="Normal">
     <w:name w:val="Normal"/>
     <w:qFormat/>
   </w:style>
-  <w:style w:type="character" w:default="1" w:styleId="Fuentedeprrafopredeter">
+  <w:style w:type="character" w:default="1" w:styleId="DefaultParagraphFont">
     <w:name w:val="Default Paragraph Font"/>
     <w:uiPriority w:val="1"/>
     <w:semiHidden/>
     <w:unhideWhenUsed/>
   </w:style>
-  <w:style w:type="table" w:default="1" w:styleId="Tablanormal">
+  <w:style w:type="table" w:default="1" w:styleId="TableNormal">
     <w:name w:val="Normal Table"/>
     <w:uiPriority w:val="99"/>
     <w:semiHidden/>
@@ -2400,13 +2415,13 @@
       </w:tblCellMar>
     </w:tblPr>
   </w:style>
-  <w:style w:type="numbering" w:default="1" w:styleId="Sinlista">
+  <w:style w:type="numbering" w:default="1" w:styleId="NoList">
     <w:name w:val="No List"/>
     <w:uiPriority w:val="99"/>
     <w:semiHidden/>
     <w:unhideWhenUsed/>
   </w:style>
-  <w:style w:type="paragraph" w:styleId="Sinespaciado">
+  <w:style w:type="paragraph" w:styleId="NoSpacing">
     <w:name w:val="No Spacing"/>
     <w:uiPriority w:val="1"/>
     <w:qFormat/>
@@ -2415,10 +2430,10 @@
       <w:spacing w:after="0" w:line="240" w:lineRule="auto"/>
     </w:pPr>
   </w:style>
-  <w:style w:type="paragraph" w:styleId="Textodeglobo">
+  <w:style w:type="paragraph" w:styleId="BalloonText">
     <w:name w:val="Balloon Text"/>
     <w:basedOn w:val="Normal"/>
-    <w:link w:val="TextodegloboCar"/>
+    <w:link w:val="BalloonTextChar"/>
     <w:uiPriority w:val="99"/>
     <w:semiHidden/>
     <w:unhideWhenUsed/>
@@ -2432,10 +2447,10 @@
       <w:szCs w:val="16"/>
     </w:rPr>
   </w:style>
-  <w:style w:type="character" w:customStyle="1" w:styleId="TextodegloboCar">
-    <w:name w:val="Texto de globo Car"/>
-    <w:basedOn w:val="Fuentedeprrafopredeter"/>
-    <w:link w:val="Textodeglobo"/>
+  <w:style w:type="character" w:customStyle="1" w:styleId="BalloonTextChar">
+    <w:name w:val="Balloon Text Char"/>
+    <w:basedOn w:val="DefaultParagraphFont"/>
+    <w:link w:val="BalloonText"/>
     <w:uiPriority w:val="99"/>
     <w:semiHidden/>
     <w:rsid w:val="00B20D84"/>
@@ -2445,10 +2460,10 @@
       <w:szCs w:val="16"/>
     </w:rPr>
   </w:style>
-  <w:style w:type="paragraph" w:styleId="Encabezado">
+  <w:style w:type="paragraph" w:styleId="Header">
     <w:name w:val="header"/>
     <w:basedOn w:val="Normal"/>
-    <w:link w:val="EncabezadoCar"/>
+    <w:link w:val="HeaderChar"/>
     <w:uiPriority w:val="99"/>
     <w:unhideWhenUsed/>
     <w:rsid w:val="008B3B94"/>
@@ -2460,17 +2475,17 @@
       <w:spacing w:after="0" w:line="240" w:lineRule="auto"/>
     </w:pPr>
   </w:style>
-  <w:style w:type="character" w:customStyle="1" w:styleId="EncabezadoCar">
-    <w:name w:val="Encabezado Car"/>
-    <w:basedOn w:val="Fuentedeprrafopredeter"/>
-    <w:link w:val="Encabezado"/>
+  <w:style w:type="character" w:customStyle="1" w:styleId="HeaderChar">
+    <w:name w:val="Header Char"/>
+    <w:basedOn w:val="DefaultParagraphFont"/>
+    <w:link w:val="Header"/>
     <w:uiPriority w:val="99"/>
     <w:rsid w:val="008B3B94"/>
   </w:style>
-  <w:style w:type="paragraph" w:styleId="Piedepgina">
+  <w:style w:type="paragraph" w:styleId="Footer">
     <w:name w:val="footer"/>
     <w:basedOn w:val="Normal"/>
-    <w:link w:val="PiedepginaCar"/>
+    <w:link w:val="FooterChar"/>
     <w:uiPriority w:val="99"/>
     <w:unhideWhenUsed/>
     <w:rsid w:val="008B3B94"/>
@@ -2482,10 +2497,10 @@
       <w:spacing w:after="0" w:line="240" w:lineRule="auto"/>
     </w:pPr>
   </w:style>
-  <w:style w:type="character" w:customStyle="1" w:styleId="PiedepginaCar">
-    <w:name w:val="Pie de página Car"/>
-    <w:basedOn w:val="Fuentedeprrafopredeter"/>
-    <w:link w:val="Piedepgina"/>
+  <w:style w:type="character" w:customStyle="1" w:styleId="FooterChar">
+    <w:name w:val="Footer Char"/>
+    <w:basedOn w:val="DefaultParagraphFont"/>
+    <w:link w:val="Footer"/>
     <w:uiPriority w:val="99"/>
     <w:rsid w:val="008B3B94"/>
   </w:style>

</xml_diff>

<commit_message>
Programacion de Arduino y comunicacion serial
</commit_message>
<xml_diff>
--- a/Documento.docx
+++ b/Documento.docx
@@ -35,8 +35,6 @@
       <w:r>
         <w:t>https://github.com/angels36b/DYA-IONIC.git</w:t>
       </w:r>
-      <w:bookmarkStart w:id="0" w:name="_GoBack"/>
-      <w:bookmarkEnd w:id="0"/>
     </w:p>
     <w:p>
       <w:pPr>
@@ -230,7 +228,7 @@
           </mc:Choice>
           <mc:Fallback>
             <w:pict>
-              <v:rect w14:anchorId="6B3DA962" id="Rectángulo 14" o:spid="_x0000_s1026" alt="blob:https://web.whatsapp.com/576d9327-1f4c-438b-befc-fbb0ef239894" style="width:24pt;height:24pt;visibility:visible;mso-wrap-style:square;mso-left-percent:-10001;mso-top-percent:-10001;mso-position-horizontal:absolute;mso-position-horizontal-relative:char;mso-position-vertical:absolute;mso-position-vertical-relative:line;mso-left-percent:-10001;mso-top-percent:-10001;v-text-anchor:top" o:gfxdata="UEsDBBQABgAIAAAAIQC2gziS/gAAAOEBAAATAAAAW0NvbnRlbnRfVHlwZXNdLnhtbJSRQU7DMBBF&#10;90jcwfIWJU67QAgl6YK0S0CoHGBkTxKLZGx5TGhvj5O2G0SRWNoz/78nu9wcxkFMGNg6quQqL6RA&#10;0s5Y6ir5vt9lD1JwBDIwOMJKHpHlpr69KfdHjyxSmriSfYz+USnWPY7AufNIadK6MEJMx9ApD/oD&#10;OlTrorhX2lFEilmcO2RdNtjC5xDF9pCuTyYBB5bi6bQ4syoJ3g9WQ0ymaiLzg5KdCXlKLjvcW893&#10;SUOqXwnz5DrgnHtJTxOsQfEKIT7DmDSUCaxw7Rqn8787ZsmRM9e2VmPeBN4uqYvTtW7jvijg9N/y&#10;JsXecLq0q+WD6m8AAAD//wMAUEsDBBQABgAIAAAAIQA4/SH/1gAAAJQBAAALAAAAX3JlbHMvLnJl&#10;bHOkkMFqwzAMhu+DvYPRfXGawxijTi+j0GvpHsDYimMaW0Yy2fr2M4PBMnrbUb/Q94l/f/hMi1qR&#10;JVI2sOt6UJgd+ZiDgffL8ekFlFSbvV0oo4EbChzGx4f9GRdb25HMsYhqlCwG5lrLq9biZkxWOiqY&#10;22YiTra2kYMu1l1tQD30/bPm3wwYN0x18gb45AdQl1tp5j/sFB2T0FQ7R0nTNEV3j6o9feQzro1i&#10;OWA14Fm+Q8a1a8+Bvu/d/dMb2JY5uiPbhG/ktn4cqGU/er3pcvwCAAD//wMAUEsDBBQABgAIAAAA&#10;IQCIi/x27wIAAAYGAAAOAAAAZHJzL2Uyb0RvYy54bWysVNuO0zAQfUfiHyy/p7nUbZNo09VuLwhp&#10;gRULH+AkTmOR2MF2my6Ij+Fb+DHGTtttd18QkIfInrHPnJk5nqvrfdugHVOaS5HhcBRgxEQhSy42&#10;Gf78ae3FGGlDRUkbKViGH5nG1/PXr676LmWRrGVTMoUAROi07zJcG9Olvq+LmrVUj2THBDgrqVpq&#10;YKs2fqloD+ht40dBMPV7qcpOyYJpDdbl4MRzh19VrDAfqkozg5oMAzfj/sr9c/v351c03Sja1bw4&#10;0KB/waKlXEDQE9SSGoq2ir+AanmhpJaVGRWy9WVV8YK5HCCbMHiWzUNNO+ZygeLo7lQm/f9gi/e7&#10;e4V4Cb0jGAnaQo8+QtV+/RSbbSORtZZMF1CyvJF5avujoUE9y0d9DT2hXedSmcymZTKOZl5YkcIj&#10;4zj3clYVXpXnAauicRInxFa7h+sQ9KG7V7ZeuruTxReNhFzUVGzYje4gOrABMkeTUrKvGS0h7dBC&#10;+BcYdqMBDeX9O1kCfbo10vViX6nWxoAqo71r+eOp5WxvUAHGcUDiAIRRgOuwthFoerzcKW3eMNki&#10;u8iwAnYOnO7utBmOHo/YWEKuedOAnaaNuDAA5mCB0HDV+iwJJ5LvSZCs4lVMPBJNVx4JlkvvZr0g&#10;3nQdzibL8XKxWIY/bNyQpDUvSyZsmKNgQ/Jngjg8nUFqJ8lq2fDSwllKWm3yRaPQjsKDWbvPlRw8&#10;T8f8SxquXpDLs5TCiAS3UeKtp/HMI2sy8ZJZEHtBmNwm04AkZLm+TOmOC/bvKaE+w8kkmrgunZF+&#10;llvgvpe50bTlBkZSw9sMgzTgs4doahW4EqVbG8qbYX1WCkv/qRTQ7mOjnV6tRAf157J8BLkqCXIC&#10;5cHwhEUt1TeMehhEGdZft1QxjJq3AiSfhITYyeU2ZDKLYKPOPfm5h4oCoDJsMBqWCzNMu22n+KaG&#10;SKErjJA38Ewq7iRsn9DA6vC4YNi4TA6D0U6z87079TS+578BAAD//wMAUEsDBBQABgAIAAAAIQBM&#10;oOks2AAAAAMBAAAPAAAAZHJzL2Rvd25yZXYueG1sTI9BS8NAEIXvgv9hGcGL2I0iUmI2RQpiEaGY&#10;as/T7JgEs7NpdpvEf9+pHvQyw+MNb76XLSbXqoH60Hg2cDNLQBGX3jZcGXjfPF3PQYWIbLH1TAa+&#10;KcAiPz/LMLV+5DcailgpCeGQooE6xi7VOpQ1OQwz3xGL9+l7h1FkX2nb4yjhrtW3SXKvHTYsH2rs&#10;aFlT+VUcnIGxXA/bzeuzXl9tV573q/2y+Hgx5vJienwAFWmKf8dwwhd0yIVp5w9sg2oNSJH4M8W7&#10;m4va/W6dZ/o/e34EAAD//wMAUEsBAi0AFAAGAAgAAAAhALaDOJL+AAAA4QEAABMAAAAAAAAAAAAA&#10;AAAAAAAAAFtDb250ZW50X1R5cGVzXS54bWxQSwECLQAUAAYACAAAACEAOP0h/9YAAACUAQAACwAA&#10;AAAAAAAAAAAAAAAvAQAAX3JlbHMvLnJlbHNQSwECLQAUAAYACAAAACEAiIv8du8CAAAGBgAADgAA&#10;AAAAAAAAAAAAAAAuAgAAZHJzL2Uyb0RvYy54bWxQSwECLQAUAAYACAAAACEATKDpLNgAAAADAQAA&#10;DwAAAAAAAAAAAAAAAABJBQAAZHJzL2Rvd25yZXYueG1sUEsFBgAAAAAEAAQA8wAAAE4GAAAAAA==&#10;" filled="f" stroked="f">
+              <v:rect w14:anchorId="027B8655" id="Rectángulo 14" o:spid="_x0000_s1026" alt="blob:https://web.whatsapp.com/576d9327-1f4c-438b-befc-fbb0ef239894" style="width:24pt;height:24pt;visibility:visible;mso-wrap-style:square;mso-left-percent:-10001;mso-top-percent:-10001;mso-position-horizontal:absolute;mso-position-horizontal-relative:char;mso-position-vertical:absolute;mso-position-vertical-relative:line;mso-left-percent:-10001;mso-top-percent:-10001;v-text-anchor:top" o:gfxdata="UEsDBBQABgAIAAAAIQC2gziS/gAAAOEBAAATAAAAW0NvbnRlbnRfVHlwZXNdLnhtbJSRQU7DMBBF&#10;90jcwfIWJU67QAgl6YK0S0CoHGBkTxKLZGx5TGhvj5O2G0SRWNoz/78nu9wcxkFMGNg6quQqL6RA&#10;0s5Y6ir5vt9lD1JwBDIwOMJKHpHlpr69KfdHjyxSmriSfYz+USnWPY7AufNIadK6MEJMx9ApD/oD&#10;OlTrorhX2lFEilmcO2RdNtjC5xDF9pCuTyYBB5bi6bQ4syoJ3g9WQ0ymaiLzg5KdCXlKLjvcW893&#10;SUOqXwnz5DrgnHtJTxOsQfEKIT7DmDSUCaxw7Rqn8787ZsmRM9e2VmPeBN4uqYvTtW7jvijg9N/y&#10;JsXecLq0q+WD6m8AAAD//wMAUEsDBBQABgAIAAAAIQA4/SH/1gAAAJQBAAALAAAAX3JlbHMvLnJl&#10;bHOkkMFqwzAMhu+DvYPRfXGawxijTi+j0GvpHsDYimMaW0Yy2fr2M4PBMnrbUb/Q94l/f/hMi1qR&#10;JVI2sOt6UJgd+ZiDgffL8ekFlFSbvV0oo4EbChzGx4f9GRdb25HMsYhqlCwG5lrLq9biZkxWOiqY&#10;22YiTra2kYMu1l1tQD30/bPm3wwYN0x18gb45AdQl1tp5j/sFB2T0FQ7R0nTNEV3j6o9feQzro1i&#10;OWA14Fm+Q8a1a8+Bvu/d/dMb2JY5uiPbhG/ktn4cqGU/er3pcvwCAAD//wMAUEsDBBQABgAIAAAA&#10;IQCIi/x27wIAAAYGAAAOAAAAZHJzL2Uyb0RvYy54bWysVNuO0zAQfUfiHyy/p7nUbZNo09VuLwhp&#10;gRULH+AkTmOR2MF2my6Ij+Fb+DHGTtttd18QkIfInrHPnJk5nqvrfdugHVOaS5HhcBRgxEQhSy42&#10;Gf78ae3FGGlDRUkbKViGH5nG1/PXr676LmWRrGVTMoUAROi07zJcG9Olvq+LmrVUj2THBDgrqVpq&#10;YKs2fqloD+ht40dBMPV7qcpOyYJpDdbl4MRzh19VrDAfqkozg5oMAzfj/sr9c/v351c03Sja1bw4&#10;0KB/waKlXEDQE9SSGoq2ir+AanmhpJaVGRWy9WVV8YK5HCCbMHiWzUNNO+ZygeLo7lQm/f9gi/e7&#10;e4V4Cb0jGAnaQo8+QtV+/RSbbSORtZZMF1CyvJF5avujoUE9y0d9DT2hXedSmcymZTKOZl5YkcIj&#10;4zj3clYVXpXnAauicRInxFa7h+sQ9KG7V7ZeuruTxReNhFzUVGzYje4gOrABMkeTUrKvGS0h7dBC&#10;+BcYdqMBDeX9O1kCfbo10vViX6nWxoAqo71r+eOp5WxvUAHGcUDiAIRRgOuwthFoerzcKW3eMNki&#10;u8iwAnYOnO7utBmOHo/YWEKuedOAnaaNuDAA5mCB0HDV+iwJJ5LvSZCs4lVMPBJNVx4JlkvvZr0g&#10;3nQdzibL8XKxWIY/bNyQpDUvSyZsmKNgQ/Jngjg8nUFqJ8lq2fDSwllKWm3yRaPQjsKDWbvPlRw8&#10;T8f8SxquXpDLs5TCiAS3UeKtp/HMI2sy8ZJZEHtBmNwm04AkZLm+TOmOC/bvKaE+w8kkmrgunZF+&#10;llvgvpe50bTlBkZSw9sMgzTgs4doahW4EqVbG8qbYX1WCkv/qRTQ7mOjnV6tRAf157J8BLkqCXIC&#10;5cHwhEUt1TeMehhEGdZft1QxjJq3AiSfhITYyeU2ZDKLYKPOPfm5h4oCoDJsMBqWCzNMu22n+KaG&#10;SKErjJA38Ewq7iRsn9DA6vC4YNi4TA6D0U6z87079TS+578BAAD//wMAUEsDBBQABgAIAAAAIQBM&#10;oOks2AAAAAMBAAAPAAAAZHJzL2Rvd25yZXYueG1sTI9BS8NAEIXvgv9hGcGL2I0iUmI2RQpiEaGY&#10;as/T7JgEs7NpdpvEf9+pHvQyw+MNb76XLSbXqoH60Hg2cDNLQBGX3jZcGXjfPF3PQYWIbLH1TAa+&#10;KcAiPz/LMLV+5DcailgpCeGQooE6xi7VOpQ1OQwz3xGL9+l7h1FkX2nb4yjhrtW3SXKvHTYsH2rs&#10;aFlT+VUcnIGxXA/bzeuzXl9tV573q/2y+Hgx5vJienwAFWmKf8dwwhd0yIVp5w9sg2oNSJH4M8W7&#10;m4va/W6dZ/o/e34EAAD//wMAUEsBAi0AFAAGAAgAAAAhALaDOJL+AAAA4QEAABMAAAAAAAAAAAAA&#10;AAAAAAAAAFtDb250ZW50X1R5cGVzXS54bWxQSwECLQAUAAYACAAAACEAOP0h/9YAAACUAQAACwAA&#10;AAAAAAAAAAAAAAAvAQAAX3JlbHMvLnJlbHNQSwECLQAUAAYACAAAACEAiIv8du8CAAAGBgAADgAA&#10;AAAAAAAAAAAAAAAuAgAAZHJzL2Uyb0RvYy54bWxQSwECLQAUAAYACAAAACEATKDpLNgAAAADAQAA&#10;DwAAAAAAAAAAAAAAAABJBQAAZHJzL2Rvd25yZXYueG1sUEsFBgAAAAAEAAQA8wAAAE4GAAAAAA==&#10;" filled="f" stroked="f">
                 <o:lock v:ext="edit" aspectratio="t"/>
                 <w10:anchorlock/>
               </v:rect>
@@ -1761,6 +1759,174 @@
           <w:noProof/>
           <w:lang w:eastAsia="es-CO"/>
         </w:rPr>
+        <mc:AlternateContent>
+          <mc:Choice Requires="wps">
+            <w:drawing>
+              <wp:anchor distT="0" distB="0" distL="114300" distR="114300" simplePos="0" relativeHeight="251659264" behindDoc="0" locked="0" layoutInCell="1" allowOverlap="1">
+                <wp:simplePos x="0" y="0"/>
+                <wp:positionH relativeFrom="column">
+                  <wp:posOffset>852055</wp:posOffset>
+                </wp:positionH>
+                <wp:positionV relativeFrom="paragraph">
+                  <wp:posOffset>5751048</wp:posOffset>
+                </wp:positionV>
+                <wp:extent cx="1477983" cy="421516"/>
+                <wp:effectExtent l="0" t="0" r="27305" b="417195"/>
+                <wp:wrapNone/>
+                <wp:docPr id="8" name="Speech Bubble: Rectangle 8"/>
+                <wp:cNvGraphicFramePr/>
+                <a:graphic xmlns:a="http://schemas.openxmlformats.org/drawingml/2006/main">
+                  <a:graphicData uri="http://schemas.microsoft.com/office/word/2010/wordprocessingShape">
+                    <wps:wsp>
+                      <wps:cNvSpPr/>
+                      <wps:spPr>
+                        <a:xfrm>
+                          <a:off x="0" y="0"/>
+                          <a:ext cx="1477983" cy="421516"/>
+                        </a:xfrm>
+                        <a:prstGeom prst="wedgeRectCallout">
+                          <a:avLst>
+                            <a:gd name="adj1" fmla="val -40439"/>
+                            <a:gd name="adj2" fmla="val 139172"/>
+                          </a:avLst>
+                        </a:prstGeom>
+                      </wps:spPr>
+                      <wps:style>
+                        <a:lnRef idx="2">
+                          <a:schemeClr val="accent1">
+                            <a:shade val="50000"/>
+                          </a:schemeClr>
+                        </a:lnRef>
+                        <a:fillRef idx="1">
+                          <a:schemeClr val="accent1"/>
+                        </a:fillRef>
+                        <a:effectRef idx="0">
+                          <a:schemeClr val="accent1"/>
+                        </a:effectRef>
+                        <a:fontRef idx="minor">
+                          <a:schemeClr val="lt1"/>
+                        </a:fontRef>
+                      </wps:style>
+                      <wps:txbx>
+                        <w:txbxContent>
+                          <w:p>
+                            <w:pPr>
+                              <w:jc w:val="center"/>
+                              <w:rPr>
+                                <w:b/>
+                                <w:sz w:val="18"/>
+                                <w:szCs w:val="18"/>
+                              </w:rPr>
+                            </w:pPr>
+                            <w:r>
+                              <w:rPr>
+                                <w:b/>
+                                <w:sz w:val="18"/>
+                                <w:szCs w:val="18"/>
+                              </w:rPr>
+                              <w:t>Es = Escudo comunitario</w:t>
+                            </w:r>
+                          </w:p>
+                        </w:txbxContent>
+                      </wps:txbx>
+                      <wps:bodyPr rot="0" spcFirstLastPara="0" vertOverflow="overflow" horzOverflow="overflow" vert="horz" wrap="square" lIns="91440" tIns="45720" rIns="91440" bIns="45720" numCol="1" spcCol="0" rtlCol="0" fromWordArt="0" anchor="ctr" anchorCtr="0" forceAA="0" compatLnSpc="1">
+                        <a:prstTxWarp prst="textNoShape">
+                          <a:avLst/>
+                        </a:prstTxWarp>
+                        <a:noAutofit/>
+                      </wps:bodyPr>
+                    </wps:wsp>
+                  </a:graphicData>
+                </a:graphic>
+                <wp14:sizeRelH relativeFrom="margin">
+                  <wp14:pctWidth>0</wp14:pctWidth>
+                </wp14:sizeRelH>
+                <wp14:sizeRelV relativeFrom="margin">
+                  <wp14:pctHeight>0</wp14:pctHeight>
+                </wp14:sizeRelV>
+              </wp:anchor>
+            </w:drawing>
+          </mc:Choice>
+          <mc:Fallback>
+            <w:pict>
+              <v:shapetype id="_x0000_t61" coordsize="21600,21600" o:spt="61" adj="1350,25920" path="m,l0@8@12@24,0@9,,21600@6,21600@15@27@7,21600,21600,21600,21600@9@18@30,21600@8,21600,0@7,0@21@33@6,xe">
+                <v:stroke joinstyle="miter"/>
+                <v:formulas>
+                  <v:f eqn="sum 10800 0 #0"/>
+                  <v:f eqn="sum 10800 0 #1"/>
+                  <v:f eqn="sum #0 0 #1"/>
+                  <v:f eqn="sum @0 @1 0"/>
+                  <v:f eqn="sum 21600 0 #0"/>
+                  <v:f eqn="sum 21600 0 #1"/>
+                  <v:f eqn="if @0 3600 12600"/>
+                  <v:f eqn="if @0 9000 18000"/>
+                  <v:f eqn="if @1 3600 12600"/>
+                  <v:f eqn="if @1 9000 18000"/>
+                  <v:f eqn="if @2 0 #0"/>
+                  <v:f eqn="if @3 @10 0"/>
+                  <v:f eqn="if #0 0 @11"/>
+                  <v:f eqn="if @2 @6 #0"/>
+                  <v:f eqn="if @3 @6 @13"/>
+                  <v:f eqn="if @5 @6 @14"/>
+                  <v:f eqn="if @2 #0 21600"/>
+                  <v:f eqn="if @3 21600 @16"/>
+                  <v:f eqn="if @4 21600 @17"/>
+                  <v:f eqn="if @2 #0 @6"/>
+                  <v:f eqn="if @3 @19 @6"/>
+                  <v:f eqn="if #1 @6 @20"/>
+                  <v:f eqn="if @2 @8 #1"/>
+                  <v:f eqn="if @3 @22 @8"/>
+                  <v:f eqn="if #0 @8 @23"/>
+                  <v:f eqn="if @2 21600 #1"/>
+                  <v:f eqn="if @3 21600 @25"/>
+                  <v:f eqn="if @5 21600 @26"/>
+                  <v:f eqn="if @2 #1 @8"/>
+                  <v:f eqn="if @3 @8 @28"/>
+                  <v:f eqn="if @4 @8 @29"/>
+                  <v:f eqn="if @2 #1 0"/>
+                  <v:f eqn="if @3 @31 0"/>
+                  <v:f eqn="if #1 0 @32"/>
+                  <v:f eqn="val #0"/>
+                  <v:f eqn="val #1"/>
+                </v:formulas>
+                <v:path o:connecttype="custom" o:connectlocs="10800,0;0,10800;10800,21600;21600,10800;@34,@35"/>
+                <v:handles>
+                  <v:h position="#0,#1"/>
+                </v:handles>
+              </v:shapetype>
+              <v:shape id="Speech Bubble: Rectangle 8" o:spid="_x0000_s1026" type="#_x0000_t61" style="position:absolute;margin-left:67.1pt;margin-top:452.85pt;width:116.4pt;height:33.2pt;z-index:251659264;visibility:visible;mso-wrap-style:square;mso-width-percent:0;mso-height-percent:0;mso-wrap-distance-left:9pt;mso-wrap-distance-top:0;mso-wrap-distance-right:9pt;mso-wrap-distance-bottom:0;mso-position-horizontal:absolute;mso-position-horizontal-relative:text;mso-position-vertical:absolute;mso-position-vertical-relative:text;mso-width-percent:0;mso-height-percent:0;mso-width-relative:margin;mso-height-relative:margin;v-text-anchor:middle" o:gfxdata="UEsDBBQABgAIAAAAIQC2gziS/gAAAOEBAAATAAAAW0NvbnRlbnRfVHlwZXNdLnhtbJSRQU7DMBBF&#10;90jcwfIWJU67QAgl6YK0S0CoHGBkTxKLZGx5TGhvj5O2G0SRWNoz/78nu9wcxkFMGNg6quQqL6RA&#10;0s5Y6ir5vt9lD1JwBDIwOMJKHpHlpr69KfdHjyxSmriSfYz+USnWPY7AufNIadK6MEJMx9ApD/oD&#10;OlTrorhX2lFEilmcO2RdNtjC5xDF9pCuTyYBB5bi6bQ4syoJ3g9WQ0ymaiLzg5KdCXlKLjvcW893&#10;SUOqXwnz5DrgnHtJTxOsQfEKIT7DmDSUCaxw7Rqn8787ZsmRM9e2VmPeBN4uqYvTtW7jvijg9N/y&#10;JsXecLq0q+WD6m8AAAD//wMAUEsDBBQABgAIAAAAIQA4/SH/1gAAAJQBAAALAAAAX3JlbHMvLnJl&#10;bHOkkMFqwzAMhu+DvYPRfXGawxijTi+j0GvpHsDYimMaW0Yy2fr2M4PBMnrbUb/Q94l/f/hMi1qR&#10;JVI2sOt6UJgd+ZiDgffL8ekFlFSbvV0oo4EbChzGx4f9GRdb25HMsYhqlCwG5lrLq9biZkxWOiqY&#10;22YiTra2kYMu1l1tQD30/bPm3wwYN0x18gb45AdQl1tp5j/sFB2T0FQ7R0nTNEV3j6o9feQzro1i&#10;OWA14Fm+Q8a1a8+Bvu/d/dMb2JY5uiPbhG/ktn4cqGU/er3pcvwCAAD//wMAUEsDBBQABgAIAAAA&#10;IQC3rt80tQIAALIFAAAOAAAAZHJzL2Uyb0RvYy54bWysVMFu2zAMvQ/YPwi6t45dt2mCOkWWosOA&#10;oi2aDj0rMhV7kCVNUuJkXz9KdpxgLXYYloNCmeQj+UTy5nbXSLIF62qtCpqejygBxXVZq3VBv7/e&#10;n11T4jxTJZNaQUH34Ojt7POnm9ZMIdOVliVYgiDKTVtT0Mp7M00SxytomDvXBhQqhbYN83i166S0&#10;rEX0RibZaHSVtNqWxmoOzuHXu05JZxFfCOD+SQgHnsiCYm4+njaeq3Amsxs2XVtmqpr3abB/yKJh&#10;tcKgA9Qd84xsbP0Oqqm51U4Lf851k2ghag6xBqwmHf1RzbJiBmItSI4zA03u/8Hyx+2zJXVZUHwo&#10;xRp8oqUB4BX5slmtJEzJC3LI1FoCuQ5stcZN0Wlpnm1/cyiG0nfCNuEfiyK7yPB+YBh2nnD8mObj&#10;8eT6ghKOujxLL9OrAJocvY11/ivohgShoC2UawgpLJiUeuMjyWz74Hxku+xzZuWPlBLRSHy8LZPk&#10;LB/lF5P+dU+MslOj9GKSjrM+fo+JmRwywLRCsV15UfJ7CSGsVC8gkDQsKIsJxXaFhbQEgxeUcQ7K&#10;p52qYiV0ny9H+OvDDR6x+AgYkEUt5YDdA4RReI/dsdbbB1eI3T44j/6WWOc8eMTIWvnBuamVth8B&#10;SKyqj9zZH0jqqAks+d1qhyZBXOlyj91ldTd2zvD7Gl/1gTn/zCw+FU4k7g7/hIeQui2o7iVKKm1/&#10;ffQ92GP7o5aSFue2oO7nhlmgRH5TOBiTNM/DoMdLfjnO8GJPNatTjdo0C40vhs2D2UUx2Ht5EIXV&#10;zRuumHmIiiqmOMYuKPf2cFn4bp/gkuIwn0czHG7D/INaGh7AA8GhrV53b8yavrU9DsWjPsw4m8YO&#10;7Mg92gZPpecbr0Xtg/LIa3/BxRB7qF9iYfOc3qPVcdXOfgMAAP//AwBQSwMEFAAGAAgAAAAhAJod&#10;T5LfAAAACwEAAA8AAABkcnMvZG93bnJldi54bWxMj81OwzAQhO9IvIO1SNyo80MaCHEqhNQD4kTg&#10;wNGNt0kgXofYaVOenuVUjjP7aXam3Cx2EAecfO9IQbyKQCA1zvTUKnh/297cgfBBk9GDI1RwQg+b&#10;6vKi1IVxR3rFQx1awSHkC62gC2EspPRNh1b7lRuR+LZ3k9WB5dRKM+kjh9tBJlG0llb3xB86PeJT&#10;h81XPVtOcX38/INZmuUvn/vv8HHazlGt1PXV8vgAIuASzjD81efqUHGnnZvJeDGwTm8TRhXcR1kO&#10;gol0nfO6HTt5EoOsSvl/Q/ULAAD//wMAUEsBAi0AFAAGAAgAAAAhALaDOJL+AAAA4QEAABMAAAAA&#10;AAAAAAAAAAAAAAAAAFtDb250ZW50X1R5cGVzXS54bWxQSwECLQAUAAYACAAAACEAOP0h/9YAAACU&#10;AQAACwAAAAAAAAAAAAAAAAAvAQAAX3JlbHMvLnJlbHNQSwECLQAUAAYACAAAACEAt67fNLUCAACy&#10;BQAADgAAAAAAAAAAAAAAAAAuAgAAZHJzL2Uyb0RvYy54bWxQSwECLQAUAAYACAAAACEAmh1Pkt8A&#10;AAALAQAADwAAAAAAAAAAAAAAAAAPBQAAZHJzL2Rvd25yZXYueG1sUEsFBgAAAAAEAAQA8wAAABsG&#10;AAAAAA==&#10;" adj="2065,40861" fillcolor="#5b9bd5 [3204]" strokecolor="#1f4d78 [1604]" strokeweight="1pt">
+                <v:textbox>
+                  <w:txbxContent>
+                    <w:p>
+                      <w:pPr>
+                        <w:jc w:val="center"/>
+                        <w:rPr>
+                          <w:b/>
+                          <w:sz w:val="18"/>
+                          <w:szCs w:val="18"/>
+                        </w:rPr>
+                      </w:pPr>
+                      <w:r>
+                        <w:rPr>
+                          <w:b/>
+                          <w:sz w:val="18"/>
+                          <w:szCs w:val="18"/>
+                        </w:rPr>
+                        <w:t>Es = Escudo comunitario</w:t>
+                      </w:r>
+                    </w:p>
+                  </w:txbxContent>
+                </v:textbox>
+              </v:shape>
+            </w:pict>
+          </mc:Fallback>
+        </mc:AlternateContent>
+      </w:r>
+      <w:r>
+        <w:rPr>
+          <w:noProof/>
+          <w:lang w:eastAsia="es-CO"/>
+        </w:rPr>
         <w:drawing>
           <wp:inline distT="0" distB="0" distL="0" distR="0">
             <wp:extent cx="6572250" cy="7819409"/>
@@ -1810,6 +1976,8 @@
           </wp:inline>
         </w:drawing>
       </w:r>
+      <w:bookmarkStart w:id="0" w:name="_GoBack"/>
+      <w:bookmarkEnd w:id="0"/>
     </w:p>
     <w:p>
       <w:pPr>
@@ -2122,6 +2290,7 @@
     <w:lsdException w:name="HTML Sample" w:semiHidden="1" w:unhideWhenUsed="1"/>
     <w:lsdException w:name="HTML Typewriter" w:semiHidden="1" w:unhideWhenUsed="1"/>
     <w:lsdException w:name="HTML Variable" w:semiHidden="1" w:unhideWhenUsed="1"/>
+    <w:lsdException w:name="Normal Table" w:semiHidden="1" w:unhideWhenUsed="1"/>
     <w:lsdException w:name="annotation subject" w:semiHidden="1" w:unhideWhenUsed="1"/>
     <w:lsdException w:name="No List" w:semiHidden="1" w:unhideWhenUsed="1"/>
     <w:lsdException w:name="Outline List 1" w:semiHidden="1" w:unhideWhenUsed="1"/>
@@ -2165,8 +2334,10 @@
     <w:lsdException w:name="Table Elegant" w:semiHidden="1" w:unhideWhenUsed="1"/>
     <w:lsdException w:name="Table Professional" w:semiHidden="1" w:unhideWhenUsed="1"/>
     <w:lsdException w:name="Table Subtle 1" w:semiHidden="1" w:unhideWhenUsed="1"/>
+    <w:lsdException w:name="Table Subtle 2" w:semiHidden="1" w:unhideWhenUsed="1"/>
     <w:lsdException w:name="Table Web 1" w:semiHidden="1" w:unhideWhenUsed="1"/>
     <w:lsdException w:name="Table Web 2" w:semiHidden="1" w:unhideWhenUsed="1"/>
+    <w:lsdException w:name="Table Web 3" w:semiHidden="1" w:unhideWhenUsed="1"/>
     <w:lsdException w:name="Balloon Text" w:semiHidden="1" w:unhideWhenUsed="1"/>
     <w:lsdException w:name="Table Grid" w:uiPriority="39"/>
     <w:lsdException w:name="Table Theme" w:semiHidden="1" w:unhideWhenUsed="1"/>

</xml_diff>